<commit_message>
adding updated example output files
</commit_message>
<xml_diff>
--- a/examples/GM16736_vs_HG002/CNV_and_Aneuploidy_calls.docx
+++ b/examples/GM16736_vs_HG002/CNV_and_Aneuploidy_calls.docx
@@ -28,7 +28,14 @@
             <w:tcW w:type="dxa" w:w="720"/>
           </w:tcPr>
           <w:p>
+            <w:pPr>
+              <w:jc w:val="center"/>
+            </w:pPr>
             <w:r>
+              <w:rPr>
+                <w:rFonts w:ascii="Times New Roman" w:hAnsi="Times New Roman"/>
+                <w:sz w:val="24"/>
+              </w:rPr>
               <w:t>Cell Type</w:t>
             </w:r>
           </w:p>
@@ -38,7 +45,14 @@
             <w:tcW w:type="dxa" w:w="720"/>
           </w:tcPr>
           <w:p>
+            <w:pPr>
+              <w:jc w:val="center"/>
+            </w:pPr>
             <w:r>
+              <w:rPr>
+                <w:rFonts w:ascii="Times New Roman" w:hAnsi="Times New Roman"/>
+                <w:sz w:val="24"/>
+              </w:rPr>
               <w:t>Case Sample Name</w:t>
             </w:r>
           </w:p>
@@ -48,7 +62,14 @@
             <w:tcW w:type="dxa" w:w="720"/>
           </w:tcPr>
           <w:p>
+            <w:pPr>
+              <w:jc w:val="center"/>
+            </w:pPr>
             <w:r>
+              <w:rPr>
+                <w:rFonts w:ascii="Times New Roman" w:hAnsi="Times New Roman"/>
+                <w:sz w:val="24"/>
+              </w:rPr>
               <w:t>Control Sample Name</w:t>
             </w:r>
           </w:p>
@@ -58,7 +79,14 @@
             <w:tcW w:type="dxa" w:w="720"/>
           </w:tcPr>
           <w:p>
+            <w:pPr>
+              <w:jc w:val="center"/>
+            </w:pPr>
             <w:r>
+              <w:rPr>
+                <w:rFonts w:ascii="Times New Roman" w:hAnsi="Times New Roman"/>
+                <w:sz w:val="24"/>
+              </w:rPr>
               <w:t>Call Type</w:t>
             </w:r>
           </w:p>
@@ -68,7 +96,14 @@
             <w:tcW w:type="dxa" w:w="720"/>
           </w:tcPr>
           <w:p>
+            <w:pPr>
+              <w:jc w:val="center"/>
+            </w:pPr>
             <w:r>
+              <w:rPr>
+                <w:rFonts w:ascii="Times New Roman" w:hAnsi="Times New Roman"/>
+                <w:sz w:val="24"/>
+              </w:rPr>
               <w:t>Event Type</w:t>
             </w:r>
           </w:p>
@@ -78,7 +113,14 @@
             <w:tcW w:type="dxa" w:w="720"/>
           </w:tcPr>
           <w:p>
+            <w:pPr>
+              <w:jc w:val="center"/>
+            </w:pPr>
             <w:r>
+              <w:rPr>
+                <w:rFonts w:ascii="Times New Roman" w:hAnsi="Times New Roman"/>
+                <w:sz w:val="24"/>
+              </w:rPr>
               <w:t>Case Chromosome</w:t>
             </w:r>
           </w:p>
@@ -88,7 +130,14 @@
             <w:tcW w:type="dxa" w:w="720"/>
           </w:tcPr>
           <w:p>
+            <w:pPr>
+              <w:jc w:val="center"/>
+            </w:pPr>
             <w:r>
+              <w:rPr>
+                <w:rFonts w:ascii="Times New Roman" w:hAnsi="Times New Roman"/>
+                <w:sz w:val="24"/>
+              </w:rPr>
               <w:t>Case Event Start</w:t>
             </w:r>
           </w:p>
@@ -98,7 +147,14 @@
             <w:tcW w:type="dxa" w:w="720"/>
           </w:tcPr>
           <w:p>
+            <w:pPr>
+              <w:jc w:val="center"/>
+            </w:pPr>
             <w:r>
+              <w:rPr>
+                <w:rFonts w:ascii="Times New Roman" w:hAnsi="Times New Roman"/>
+                <w:sz w:val="24"/>
+              </w:rPr>
               <w:t>Case Event End</w:t>
             </w:r>
           </w:p>
@@ -108,7 +164,14 @@
             <w:tcW w:type="dxa" w:w="720"/>
           </w:tcPr>
           <w:p>
+            <w:pPr>
+              <w:jc w:val="center"/>
+            </w:pPr>
             <w:r>
+              <w:rPr>
+                <w:rFonts w:ascii="Times New Roman" w:hAnsi="Times New Roman"/>
+                <w:sz w:val="24"/>
+              </w:rPr>
               <w:t>Case Event Size</w:t>
             </w:r>
           </w:p>
@@ -118,7 +181,14 @@
             <w:tcW w:type="dxa" w:w="720"/>
           </w:tcPr>
           <w:p>
+            <w:pPr>
+              <w:jc w:val="center"/>
+            </w:pPr>
             <w:r>
+              <w:rPr>
+                <w:rFonts w:ascii="Times New Roman" w:hAnsi="Times New Roman"/>
+                <w:sz w:val="24"/>
+              </w:rPr>
               <w:t>Case Fractional Copy Number</w:t>
             </w:r>
           </w:p>
@@ -128,7 +198,14 @@
             <w:tcW w:type="dxa" w:w="720"/>
           </w:tcPr>
           <w:p>
+            <w:pPr>
+              <w:jc w:val="center"/>
+            </w:pPr>
             <w:r>
+              <w:rPr>
+                <w:rFonts w:ascii="Times New Roman" w:hAnsi="Times New Roman"/>
+                <w:sz w:val="24"/>
+              </w:rPr>
               <w:t>Control Fractional Copy Number</w:t>
             </w:r>
           </w:p>
@@ -138,7 +215,14 @@
             <w:tcW w:type="dxa" w:w="720"/>
           </w:tcPr>
           <w:p>
+            <w:pPr>
+              <w:jc w:val="center"/>
+            </w:pPr>
             <w:r>
+              <w:rPr>
+                <w:rFonts w:ascii="Times New Roman" w:hAnsi="Times New Roman"/>
+                <w:sz w:val="24"/>
+              </w:rPr>
               <w:t>Found in Control</w:t>
             </w:r>
           </w:p>

</xml_diff>

<commit_message>
updating example output files to reflect new naming convention
</commit_message>
<xml_diff>
--- a/examples/GM16736_vs_HG002/CNV_and_Aneuploidy_calls.docx
+++ b/examples/GM16736_vs_HG002/CNV_and_Aneuploidy_calls.docx
@@ -53,7 +53,7 @@
                 <w:rFonts w:ascii="Times New Roman" w:hAnsi="Times New Roman"/>
                 <w:sz w:val="24"/>
               </w:rPr>
-              <w:t>Case Sample Name</w:t>
+              <w:t>Treated Sample Name</w:t>
             </w:r>
           </w:p>
         </w:tc>
@@ -121,7 +121,7 @@
                 <w:rFonts w:ascii="Times New Roman" w:hAnsi="Times New Roman"/>
                 <w:sz w:val="24"/>
               </w:rPr>
-              <w:t>Case Chromosome</w:t>
+              <w:t>Chromosome</w:t>
             </w:r>
           </w:p>
         </w:tc>
@@ -138,7 +138,7 @@
                 <w:rFonts w:ascii="Times New Roman" w:hAnsi="Times New Roman"/>
                 <w:sz w:val="24"/>
               </w:rPr>
-              <w:t>Case Event Start</w:t>
+              <w:t>Event Start</w:t>
             </w:r>
           </w:p>
         </w:tc>
@@ -155,7 +155,7 @@
                 <w:rFonts w:ascii="Times New Roman" w:hAnsi="Times New Roman"/>
                 <w:sz w:val="24"/>
               </w:rPr>
-              <w:t>Case Event End</w:t>
+              <w:t>Event End</w:t>
             </w:r>
           </w:p>
         </w:tc>
@@ -172,7 +172,7 @@
                 <w:rFonts w:ascii="Times New Roman" w:hAnsi="Times New Roman"/>
                 <w:sz w:val="24"/>
               </w:rPr>
-              <w:t>Case Event Size</w:t>
+              <w:t>Event Size</w:t>
             </w:r>
           </w:p>
         </w:tc>
@@ -189,7 +189,7 @@
                 <w:rFonts w:ascii="Times New Roman" w:hAnsi="Times New Roman"/>
                 <w:sz w:val="24"/>
               </w:rPr>
-              <w:t>Case Fractional Copy Number</w:t>
+              <w:t>Treated Fractional Copy Number</w:t>
             </w:r>
           </w:p>
         </w:tc>

</xml_diff>